<commit_message>
Added fact that pen is in the bottom left of the arena
</commit_message>
<xml_diff>
--- a/docs/design/Arena Choices.docx
+++ b/docs/design/Arena Choices.docx
@@ -18,8 +18,6 @@
       <w:r>
         <w:t>NJRB2 | MVS9 | FA296</w:t>
       </w:r>
-      <w:bookmarkStart w:id="1" w:name="_GoBack"/>
-      <w:bookmarkEnd w:id="1"/>
     </w:p>
     <w:p>
       <w:r>
@@ -203,14 +201,36 @@
         <w:pStyle w:val="Caption"/>
         <w:jc w:val="center"/>
       </w:pPr>
-      <w:fldSimple w:instr=" SEQ Table \* ARABIC ">
-        <w:r>
-          <w:rPr>
-            <w:noProof/>
-          </w:rPr>
-          <w:t>1</w:t>
-        </w:r>
-      </w:fldSimple>
+      <w:r>
+        <w:rPr>
+          <w:noProof/>
+        </w:rPr>
+        <w:fldChar w:fldCharType="begin"/>
+      </w:r>
+      <w:r>
+        <w:rPr>
+          <w:noProof/>
+        </w:rPr>
+        <w:instrText xml:space="preserve"> SEQ Table \* ARABIC </w:instrText>
+      </w:r>
+      <w:r>
+        <w:rPr>
+          <w:noProof/>
+        </w:rPr>
+        <w:fldChar w:fldCharType="separate"/>
+      </w:r>
+      <w:r>
+        <w:rPr>
+          <w:noProof/>
+        </w:rPr>
+        <w:t>1</w:t>
+      </w:r>
+      <w:r>
+        <w:rPr>
+          <w:noProof/>
+        </w:rPr>
+        <w:fldChar w:fldCharType="end"/>
+      </w:r>
       <w:r>
         <w:t>. Left: The QR code for the Roomba. Right: The QR code for the Pen.</w:t>
       </w:r>
@@ -379,14 +399,36 @@
         <w:pStyle w:val="Caption"/>
         <w:jc w:val="center"/>
       </w:pPr>
-      <w:fldSimple w:instr=" SEQ Table \* ARABIC ">
-        <w:r>
-          <w:rPr>
-            <w:noProof/>
-          </w:rPr>
-          <w:t>2</w:t>
-        </w:r>
-      </w:fldSimple>
+      <w:r>
+        <w:rPr>
+          <w:noProof/>
+        </w:rPr>
+        <w:fldChar w:fldCharType="begin"/>
+      </w:r>
+      <w:r>
+        <w:rPr>
+          <w:noProof/>
+        </w:rPr>
+        <w:instrText xml:space="preserve"> SEQ Table \* ARABIC </w:instrText>
+      </w:r>
+      <w:r>
+        <w:rPr>
+          <w:noProof/>
+        </w:rPr>
+        <w:fldChar w:fldCharType="separate"/>
+      </w:r>
+      <w:r>
+        <w:rPr>
+          <w:noProof/>
+        </w:rPr>
+        <w:t>2</w:t>
+      </w:r>
+      <w:r>
+        <w:rPr>
+          <w:noProof/>
+        </w:rPr>
+        <w:fldChar w:fldCharType="end"/>
+      </w:r>
       <w:r>
         <w:t>. Left: Our custom pattern for the Roomba. Right: Our custom pattern for the Pen.</w:t>
       </w:r>
@@ -556,14 +598,36 @@
         <w:pStyle w:val="Caption"/>
         <w:jc w:val="center"/>
       </w:pPr>
-      <w:fldSimple w:instr=" SEQ Table \* ARABIC ">
-        <w:r>
-          <w:rPr>
-            <w:noProof/>
-          </w:rPr>
-          <w:t>3</w:t>
-        </w:r>
-      </w:fldSimple>
+      <w:r>
+        <w:rPr>
+          <w:noProof/>
+        </w:rPr>
+        <w:fldChar w:fldCharType="begin"/>
+      </w:r>
+      <w:r>
+        <w:rPr>
+          <w:noProof/>
+        </w:rPr>
+        <w:instrText xml:space="preserve"> SEQ Table \* ARABIC </w:instrText>
+      </w:r>
+      <w:r>
+        <w:rPr>
+          <w:noProof/>
+        </w:rPr>
+        <w:fldChar w:fldCharType="separate"/>
+      </w:r>
+      <w:r>
+        <w:rPr>
+          <w:noProof/>
+        </w:rPr>
+        <w:t>3</w:t>
+      </w:r>
+      <w:r>
+        <w:rPr>
+          <w:noProof/>
+        </w:rPr>
+        <w:fldChar w:fldCharType="end"/>
+      </w:r>
       <w:r>
         <w:t>: Left: The final Roomba pattern. Right: The final Pen pattern.</w:t>
       </w:r>
@@ -671,14 +735,42 @@
               <w:pStyle w:val="Caption"/>
               <w:jc w:val="center"/>
             </w:pPr>
-            <w:fldSimple w:instr=" SEQ Figure \* ARABIC ">
-              <w:r>
-                <w:rPr>
-                  <w:noProof/>
-                </w:rPr>
-                <w:t>1</w:t>
-              </w:r>
-            </w:fldSimple>
+            <w:r>
+              <w:rPr>
+                <w:noProof/>
+              </w:rPr>
+              <w:fldChar w:fldCharType="begin"/>
+            </w:r>
+            <w:r>
+              <w:rPr>
+                <w:noProof/>
+              </w:rPr>
+              <w:instrText xml:space="preserve"> SEQ Figure</w:instrText>
+            </w:r>
+            <w:r>
+              <w:rPr>
+                <w:noProof/>
+              </w:rPr>
+              <w:instrText xml:space="preserve"> \* ARABIC </w:instrText>
+            </w:r>
+            <w:r>
+              <w:rPr>
+                <w:noProof/>
+              </w:rPr>
+              <w:fldChar w:fldCharType="separate"/>
+            </w:r>
+            <w:r>
+              <w:rPr>
+                <w:noProof/>
+              </w:rPr>
+              <w:t>1</w:t>
+            </w:r>
+            <w:r>
+              <w:rPr>
+                <w:noProof/>
+              </w:rPr>
+              <w:fldChar w:fldCharType="end"/>
+            </w:r>
             <w:r>
               <w:t>: The initial hazard tape design for the arena boundaries.</w:t>
             </w:r>
@@ -827,14 +919,36 @@
               <w:pStyle w:val="Caption"/>
               <w:jc w:val="center"/>
             </w:pPr>
-            <w:fldSimple w:instr=" SEQ Figure \* ARABIC ">
-              <w:r>
-                <w:rPr>
-                  <w:noProof/>
-                </w:rPr>
-                <w:t>2</w:t>
-              </w:r>
-            </w:fldSimple>
+            <w:r>
+              <w:rPr>
+                <w:noProof/>
+              </w:rPr>
+              <w:fldChar w:fldCharType="begin"/>
+            </w:r>
+            <w:r>
+              <w:rPr>
+                <w:noProof/>
+              </w:rPr>
+              <w:instrText xml:space="preserve"> SEQ Figure \* ARABIC </w:instrText>
+            </w:r>
+            <w:r>
+              <w:rPr>
+                <w:noProof/>
+              </w:rPr>
+              <w:fldChar w:fldCharType="separate"/>
+            </w:r>
+            <w:r>
+              <w:rPr>
+                <w:noProof/>
+              </w:rPr>
+              <w:t>2</w:t>
+            </w:r>
+            <w:r>
+              <w:rPr>
+                <w:noProof/>
+              </w:rPr>
+              <w:fldChar w:fldCharType="end"/>
+            </w:r>
             <w:r>
               <w:t>: The final design for the arena boundaries.</w:t>
             </w:r>
@@ -865,15 +979,43 @@
     </w:p>
     <w:p>
       <w:r>
-        <w:t xml:space="preserve">The first restriction was that the drone always starts on the Pen. This gives us a known return location and means we only need to locate the Roomba. This is important because the Roomba has a chance of leaving the arena before we’ve found it, so finding it quickly is very crucial. However, if we found the Roomba before finding the Pen we need to guide it towards, we would have to implement </w:t>
-      </w:r>
-      <w:r>
-        <w:t>some control behaviour, where the drone would go off and search whilst also not allowing the Roomba to drift away too much that we lost its location again. Due to the development time constraints (and in a certain size of arena, battery life limitations) we decided that doing a more simple search and return would be a more reasonable solution.</w:t>
-      </w:r>
+        <w:t xml:space="preserve">The </w:t>
+      </w:r>
+      <w:r>
+        <w:t>first</w:t>
+      </w:r>
+      <w:r>
+        <w:t xml:space="preserve"> restriction was that the Pen</w:t>
+      </w:r>
+      <w:r>
+        <w:t xml:space="preserve"> should always be in the bottom-left corner of the arena. This meant that coordinate-based search and return solutions would be easier to implement, as the bottom-left starting point could be set as coordinate 0,0.</w:t>
+      </w:r>
+      <w:bookmarkStart w:id="1" w:name="_GoBack"/>
+      <w:bookmarkEnd w:id="1"/>
     </w:p>
     <w:p>
       <w:r>
-        <w:t xml:space="preserve">The second restriction was that the arena must be a rectangular or square shape. This restriction meant our search algorithms did not have to be as robust as they would be if they had to deal with circular or triangular search areas, reducing development time. It also allowed us to use 2D arrays to represent the arena locations, instead of having to come up with a more novel representation. </w:t>
+        <w:t xml:space="preserve">The </w:t>
+      </w:r>
+      <w:r>
+        <w:t>second</w:t>
+      </w:r>
+      <w:r>
+        <w:t xml:space="preserve"> restriction was that the drone always starts on the Pen. This gives us a known return location and means we only need to locate the Roomba. This is important because the Roomba has a chance of leaving the arena before we’ve found it, so finding it quickly is very crucial. However, if we found the Roomba before finding the Pen we need to guide it towards, we would have to implement </w:t>
+      </w:r>
+      <w:r>
+        <w:t>some control behaviour, where the drone would go off and search whilst also not allowing the Roomba to drift away too much that we lost its location again. Due to the development time constraints (and in a certain size of arena, battery life limitations) we decided that doing a more simple search and return would be a more reasonable solution.</w:t>
+      </w:r>
+    </w:p>
+    <w:p>
+      <w:r>
+        <w:t xml:space="preserve">The </w:t>
+      </w:r>
+      <w:r>
+        <w:t>third</w:t>
+      </w:r>
+      <w:r>
+        <w:t xml:space="preserve"> restriction was that the arena must be a rectangular or square shape. This restriction meant our search algorithms did not have to be as robust as they would be if they had to deal with circular or triangular search areas, reducing development time. It also allowed us to use 2D arrays to represent the arena locations, instead of having to come up with a more novel representation.</w:t>
       </w:r>
       <w:bookmarkEnd w:id="0"/>
     </w:p>
@@ -1729,7 +1871,7 @@
   <w:style w:type="paragraph" w:default="1" w:styleId="Normal">
     <w:name w:val="Normal"/>
     <w:qFormat/>
-    <w:rsid w:val="00503857"/>
+    <w:rsid w:val="00F67E35"/>
     <w:pPr>
       <w:spacing w:before="100" w:after="200" w:line="276" w:lineRule="auto"/>
     </w:pPr>
@@ -1746,7 +1888,7 @@
     <w:link w:val="Heading1Char"/>
     <w:uiPriority w:val="9"/>
     <w:qFormat/>
-    <w:rsid w:val="00503857"/>
+    <w:rsid w:val="00F67E35"/>
     <w:pPr>
       <w:pBdr>
         <w:top w:val="single" w:sz="24" w:space="0" w:color="549E39" w:themeColor="accent1"/>
@@ -1774,7 +1916,7 @@
     <w:uiPriority w:val="9"/>
     <w:unhideWhenUsed/>
     <w:qFormat/>
-    <w:rsid w:val="00503857"/>
+    <w:rsid w:val="00F67E35"/>
     <w:pPr>
       <w:pBdr>
         <w:top w:val="single" w:sz="24" w:space="0" w:color="DAEFD3" w:themeColor="accent1" w:themeTint="33"/>
@@ -1800,7 +1942,7 @@
     <w:semiHidden/>
     <w:unhideWhenUsed/>
     <w:qFormat/>
-    <w:rsid w:val="00503857"/>
+    <w:rsid w:val="00F67E35"/>
     <w:pPr>
       <w:pBdr>
         <w:top w:val="single" w:sz="6" w:space="2" w:color="549E39" w:themeColor="accent1"/>
@@ -1823,7 +1965,7 @@
     <w:semiHidden/>
     <w:unhideWhenUsed/>
     <w:qFormat/>
-    <w:rsid w:val="00503857"/>
+    <w:rsid w:val="00F67E35"/>
     <w:pPr>
       <w:pBdr>
         <w:top w:val="dotted" w:sz="6" w:space="2" w:color="549E39" w:themeColor="accent1"/>
@@ -1846,7 +1988,7 @@
     <w:semiHidden/>
     <w:unhideWhenUsed/>
     <w:qFormat/>
-    <w:rsid w:val="00503857"/>
+    <w:rsid w:val="00F67E35"/>
     <w:pPr>
       <w:pBdr>
         <w:bottom w:val="single" w:sz="6" w:space="1" w:color="549E39" w:themeColor="accent1"/>
@@ -1869,7 +2011,7 @@
     <w:semiHidden/>
     <w:unhideWhenUsed/>
     <w:qFormat/>
-    <w:rsid w:val="00503857"/>
+    <w:rsid w:val="00F67E35"/>
     <w:pPr>
       <w:pBdr>
         <w:bottom w:val="dotted" w:sz="6" w:space="1" w:color="549E39" w:themeColor="accent1"/>
@@ -1892,7 +2034,7 @@
     <w:semiHidden/>
     <w:unhideWhenUsed/>
     <w:qFormat/>
-    <w:rsid w:val="00503857"/>
+    <w:rsid w:val="00F67E35"/>
     <w:pPr>
       <w:spacing w:before="200" w:after="0"/>
       <w:outlineLvl w:val="6"/>
@@ -1912,7 +2054,7 @@
     <w:semiHidden/>
     <w:unhideWhenUsed/>
     <w:qFormat/>
-    <w:rsid w:val="00503857"/>
+    <w:rsid w:val="00F67E35"/>
     <w:pPr>
       <w:spacing w:before="200" w:after="0"/>
       <w:outlineLvl w:val="7"/>
@@ -1933,7 +2075,7 @@
     <w:semiHidden/>
     <w:unhideWhenUsed/>
     <w:qFormat/>
-    <w:rsid w:val="00503857"/>
+    <w:rsid w:val="00F67E35"/>
     <w:pPr>
       <w:spacing w:before="200" w:after="0"/>
       <w:outlineLvl w:val="8"/>
@@ -1952,7 +2094,7 @@
     <w:uiPriority w:val="1"/>
     <w:semiHidden/>
     <w:unhideWhenUsed/>
-    <w:rsid w:val="00503857"/>
+    <w:rsid w:val="00F67E35"/>
   </w:style>
   <w:style w:type="table" w:default="1" w:styleId="TableNormal">
     <w:name w:val="Normal Table"/>
@@ -1974,7 +2116,7 @@
     <w:uiPriority w:val="99"/>
     <w:semiHidden/>
     <w:unhideWhenUsed/>
-    <w:rsid w:val="00503857"/>
+    <w:rsid w:val="00F67E35"/>
   </w:style>
   <w:style w:type="paragraph" w:styleId="Title">
     <w:name w:val="Title"/>
@@ -1983,7 +2125,7 @@
     <w:link w:val="TitleChar"/>
     <w:uiPriority w:val="10"/>
     <w:qFormat/>
-    <w:rsid w:val="00503857"/>
+    <w:rsid w:val="00F67E35"/>
     <w:pPr>
       <w:spacing w:before="0" w:after="0"/>
     </w:pPr>
@@ -2001,7 +2143,7 @@
     <w:basedOn w:val="DefaultParagraphFont"/>
     <w:link w:val="Title"/>
     <w:uiPriority w:val="10"/>
-    <w:rsid w:val="00503857"/>
+    <w:rsid w:val="00F67E35"/>
     <w:rPr>
       <w:rFonts w:asciiTheme="majorHAnsi" w:eastAsiaTheme="majorEastAsia" w:hAnsiTheme="majorHAnsi" w:cstheme="majorBidi"/>
       <w:caps/>
@@ -2017,7 +2159,7 @@
     <w:basedOn w:val="DefaultParagraphFont"/>
     <w:link w:val="Heading1"/>
     <w:uiPriority w:val="9"/>
-    <w:rsid w:val="00503857"/>
+    <w:rsid w:val="00F67E35"/>
     <w:rPr>
       <w:caps/>
       <w:color w:val="FFFFFF" w:themeColor="background1"/>
@@ -2031,7 +2173,7 @@
     <w:basedOn w:val="DefaultParagraphFont"/>
     <w:link w:val="Heading2"/>
     <w:uiPriority w:val="9"/>
-    <w:rsid w:val="00503857"/>
+    <w:rsid w:val="00F67E35"/>
     <w:rPr>
       <w:caps/>
       <w:spacing w:val="15"/>
@@ -2067,7 +2209,7 @@
     <w:uiPriority w:val="35"/>
     <w:unhideWhenUsed/>
     <w:qFormat/>
-    <w:rsid w:val="00503857"/>
+    <w:rsid w:val="00F67E35"/>
     <w:rPr>
       <w:b/>
       <w:bCs/>
@@ -2081,7 +2223,7 @@
     <w:basedOn w:val="Normal"/>
     <w:uiPriority w:val="34"/>
     <w:qFormat/>
-    <w:rsid w:val="00503857"/>
+    <w:rsid w:val="00F67E35"/>
     <w:pPr>
       <w:ind w:left="720"/>
       <w:contextualSpacing/>
@@ -2093,7 +2235,7 @@
     <w:link w:val="Heading3"/>
     <w:uiPriority w:val="9"/>
     <w:semiHidden/>
-    <w:rsid w:val="00503857"/>
+    <w:rsid w:val="00F67E35"/>
     <w:rPr>
       <w:caps/>
       <w:color w:val="294E1C" w:themeColor="accent1" w:themeShade="7F"/>
@@ -2109,7 +2251,7 @@
     <w:link w:val="Heading4"/>
     <w:uiPriority w:val="9"/>
     <w:semiHidden/>
-    <w:rsid w:val="00503857"/>
+    <w:rsid w:val="00F67E35"/>
     <w:rPr>
       <w:caps/>
       <w:color w:val="3E762A" w:themeColor="accent1" w:themeShade="BF"/>
@@ -2125,7 +2267,7 @@
     <w:link w:val="Heading5"/>
     <w:uiPriority w:val="9"/>
     <w:semiHidden/>
-    <w:rsid w:val="00503857"/>
+    <w:rsid w:val="00F67E35"/>
     <w:rPr>
       <w:caps/>
       <w:color w:val="3E762A" w:themeColor="accent1" w:themeShade="BF"/>
@@ -2141,7 +2283,7 @@
     <w:link w:val="Heading6"/>
     <w:uiPriority w:val="9"/>
     <w:semiHidden/>
-    <w:rsid w:val="00503857"/>
+    <w:rsid w:val="00F67E35"/>
     <w:rPr>
       <w:caps/>
       <w:color w:val="3E762A" w:themeColor="accent1" w:themeShade="BF"/>
@@ -2157,7 +2299,7 @@
     <w:link w:val="Heading7"/>
     <w:uiPriority w:val="9"/>
     <w:semiHidden/>
-    <w:rsid w:val="00503857"/>
+    <w:rsid w:val="00F67E35"/>
     <w:rPr>
       <w:caps/>
       <w:color w:val="3E762A" w:themeColor="accent1" w:themeShade="BF"/>
@@ -2173,7 +2315,7 @@
     <w:link w:val="Heading8"/>
     <w:uiPriority w:val="9"/>
     <w:semiHidden/>
-    <w:rsid w:val="00503857"/>
+    <w:rsid w:val="00F67E35"/>
     <w:rPr>
       <w:caps/>
       <w:spacing w:val="10"/>
@@ -2188,7 +2330,7 @@
     <w:link w:val="Heading9"/>
     <w:uiPriority w:val="9"/>
     <w:semiHidden/>
-    <w:rsid w:val="00503857"/>
+    <w:rsid w:val="00F67E35"/>
     <w:rPr>
       <w:i/>
       <w:iCs/>
@@ -2206,7 +2348,7 @@
     <w:link w:val="SubtitleChar"/>
     <w:uiPriority w:val="11"/>
     <w:qFormat/>
-    <w:rsid w:val="00503857"/>
+    <w:rsid w:val="00F67E35"/>
     <w:pPr>
       <w:spacing w:before="0" w:after="500" w:line="240" w:lineRule="auto"/>
     </w:pPr>
@@ -2223,7 +2365,7 @@
     <w:basedOn w:val="DefaultParagraphFont"/>
     <w:link w:val="Subtitle"/>
     <w:uiPriority w:val="11"/>
-    <w:rsid w:val="00503857"/>
+    <w:rsid w:val="00F67E35"/>
     <w:rPr>
       <w:caps/>
       <w:color w:val="595959" w:themeColor="text1" w:themeTint="A6"/>
@@ -2237,7 +2379,7 @@
     <w:name w:val="Strong"/>
     <w:uiPriority w:val="22"/>
     <w:qFormat/>
-    <w:rsid w:val="00503857"/>
+    <w:rsid w:val="00F67E35"/>
     <w:rPr>
       <w:b/>
       <w:bCs/>
@@ -2247,7 +2389,7 @@
     <w:name w:val="Emphasis"/>
     <w:uiPriority w:val="20"/>
     <w:qFormat/>
-    <w:rsid w:val="00503857"/>
+    <w:rsid w:val="00F67E35"/>
     <w:rPr>
       <w:caps/>
       <w:color w:val="294E1C" w:themeColor="accent1" w:themeShade="7F"/>
@@ -2258,7 +2400,7 @@
     <w:name w:val="No Spacing"/>
     <w:uiPriority w:val="1"/>
     <w:qFormat/>
-    <w:rsid w:val="00503857"/>
+    <w:rsid w:val="00F67E35"/>
     <w:pPr>
       <w:spacing w:before="100" w:after="0" w:line="240" w:lineRule="auto"/>
     </w:pPr>
@@ -2275,7 +2417,7 @@
     <w:link w:val="QuoteChar"/>
     <w:uiPriority w:val="29"/>
     <w:qFormat/>
-    <w:rsid w:val="00503857"/>
+    <w:rsid w:val="00F67E35"/>
     <w:rPr>
       <w:i/>
       <w:iCs/>
@@ -2288,7 +2430,7 @@
     <w:basedOn w:val="DefaultParagraphFont"/>
     <w:link w:val="Quote"/>
     <w:uiPriority w:val="29"/>
-    <w:rsid w:val="00503857"/>
+    <w:rsid w:val="00F67E35"/>
     <w:rPr>
       <w:i/>
       <w:iCs/>
@@ -2304,7 +2446,7 @@
     <w:link w:val="IntenseQuoteChar"/>
     <w:uiPriority w:val="30"/>
     <w:qFormat/>
-    <w:rsid w:val="00503857"/>
+    <w:rsid w:val="00F67E35"/>
     <w:pPr>
       <w:spacing w:before="240" w:after="240" w:line="240" w:lineRule="auto"/>
       <w:ind w:left="1080" w:right="1080"/>
@@ -2321,7 +2463,7 @@
     <w:basedOn w:val="DefaultParagraphFont"/>
     <w:link w:val="IntenseQuote"/>
     <w:uiPriority w:val="30"/>
-    <w:rsid w:val="00503857"/>
+    <w:rsid w:val="00F67E35"/>
     <w:rPr>
       <w:color w:val="549E39" w:themeColor="accent1"/>
       <w:sz w:val="24"/>
@@ -2333,7 +2475,7 @@
     <w:name w:val="Subtle Emphasis"/>
     <w:uiPriority w:val="19"/>
     <w:qFormat/>
-    <w:rsid w:val="00503857"/>
+    <w:rsid w:val="00F67E35"/>
     <w:rPr>
       <w:i/>
       <w:iCs/>
@@ -2344,7 +2486,7 @@
     <w:name w:val="Intense Emphasis"/>
     <w:uiPriority w:val="21"/>
     <w:qFormat/>
-    <w:rsid w:val="00503857"/>
+    <w:rsid w:val="00F67E35"/>
     <w:rPr>
       <w:b/>
       <w:bCs/>
@@ -2357,7 +2499,7 @@
     <w:name w:val="Subtle Reference"/>
     <w:uiPriority w:val="31"/>
     <w:qFormat/>
-    <w:rsid w:val="00503857"/>
+    <w:rsid w:val="00F67E35"/>
     <w:rPr>
       <w:b/>
       <w:bCs/>
@@ -2368,7 +2510,7 @@
     <w:name w:val="Intense Reference"/>
     <w:uiPriority w:val="32"/>
     <w:qFormat/>
-    <w:rsid w:val="00503857"/>
+    <w:rsid w:val="00F67E35"/>
     <w:rPr>
       <w:b/>
       <w:bCs/>
@@ -2382,7 +2524,7 @@
     <w:name w:val="Book Title"/>
     <w:uiPriority w:val="33"/>
     <w:qFormat/>
-    <w:rsid w:val="00503857"/>
+    <w:rsid w:val="00F67E35"/>
     <w:rPr>
       <w:b/>
       <w:bCs/>
@@ -2399,7 +2541,7 @@
     <w:semiHidden/>
     <w:unhideWhenUsed/>
     <w:qFormat/>
-    <w:rsid w:val="00503857"/>
+    <w:rsid w:val="00F67E35"/>
     <w:pPr>
       <w:outlineLvl w:val="9"/>
     </w:pPr>

</xml_diff>